<commit_message>
Update 2 Week 8, 10
</commit_message>
<xml_diff>
--- a/LABlogbook.docx
+++ b/LABlogbook.docx
@@ -1138,11 +1138,20 @@
           <w:u w:val="single"/>
         </w:rPr>
       </w:pPr>
-      <w:r>
-        <w:rPr>
-          <w:noProof/>
-        </w:rPr>
-        <w:lastRenderedPageBreak/>
+    </w:p>
+    <w:p>
+      <w:pPr>
+        <w:jc w:val="both"/>
+        <w:rPr>
+          <w:sz w:val="44"/>
+          <w:szCs w:val="44"/>
+          <w:u w:val="single"/>
+        </w:rPr>
+      </w:pPr>
+      <w:r>
+        <w:rPr>
+          <w:noProof/>
+        </w:rPr>
         <w:drawing>
           <wp:inline distT="0" distB="0" distL="0" distR="0" wp14:anchorId="47D42F75" wp14:editId="322D738C">
             <wp:extent cx="5229225" cy="3048000"/>
@@ -1179,6 +1188,137 @@
           </wp:inline>
         </w:drawing>
       </w:r>
+      <w:r>
+        <w:rPr>
+          <w:noProof/>
+        </w:rPr>
+        <w:drawing>
+          <wp:inline distT="0" distB="0" distL="0" distR="0" wp14:anchorId="64105D9F" wp14:editId="5E6D375E">
+            <wp:extent cx="5731510" cy="4011295"/>
+            <wp:effectExtent l="0" t="0" r="2540" b="8255"/>
+            <wp:docPr id="956661722" name="Picture 1"/>
+            <wp:cNvGraphicFramePr>
+              <a:graphicFrameLocks xmlns:a="http://schemas.openxmlformats.org/drawingml/2006/main" noChangeAspect="1"/>
+            </wp:cNvGraphicFramePr>
+            <a:graphic xmlns:a="http://schemas.openxmlformats.org/drawingml/2006/main">
+              <a:graphicData uri="http://schemas.openxmlformats.org/drawingml/2006/picture">
+                <pic:pic xmlns:pic="http://schemas.openxmlformats.org/drawingml/2006/picture">
+                  <pic:nvPicPr>
+                    <pic:cNvPr id="956661722" name=""/>
+                    <pic:cNvPicPr/>
+                  </pic:nvPicPr>
+                  <pic:blipFill>
+                    <a:blip r:embed="rId21"/>
+                    <a:stretch>
+                      <a:fillRect/>
+                    </a:stretch>
+                  </pic:blipFill>
+                  <pic:spPr>
+                    <a:xfrm>
+                      <a:off x="0" y="0"/>
+                      <a:ext cx="5731510" cy="4011295"/>
+                    </a:xfrm>
+                    <a:prstGeom prst="rect">
+                      <a:avLst/>
+                    </a:prstGeom>
+                  </pic:spPr>
+                </pic:pic>
+              </a:graphicData>
+            </a:graphic>
+          </wp:inline>
+        </w:drawing>
+      </w:r>
+    </w:p>
+    <w:p>
+      <w:pPr>
+        <w:jc w:val="both"/>
+        <w:rPr>
+          <w:sz w:val="44"/>
+          <w:szCs w:val="44"/>
+          <w:u w:val="single"/>
+        </w:rPr>
+      </w:pPr>
+      <w:r>
+        <w:rPr>
+          <w:noProof/>
+        </w:rPr>
+        <w:lastRenderedPageBreak/>
+        <w:drawing>
+          <wp:inline distT="0" distB="0" distL="0" distR="0" wp14:anchorId="6D84C770" wp14:editId="6544E492">
+            <wp:extent cx="5731510" cy="2195830"/>
+            <wp:effectExtent l="0" t="0" r="2540" b="0"/>
+            <wp:docPr id="431955081" name="Picture 1"/>
+            <wp:cNvGraphicFramePr>
+              <a:graphicFrameLocks xmlns:a="http://schemas.openxmlformats.org/drawingml/2006/main" noChangeAspect="1"/>
+            </wp:cNvGraphicFramePr>
+            <a:graphic xmlns:a="http://schemas.openxmlformats.org/drawingml/2006/main">
+              <a:graphicData uri="http://schemas.openxmlformats.org/drawingml/2006/picture">
+                <pic:pic xmlns:pic="http://schemas.openxmlformats.org/drawingml/2006/picture">
+                  <pic:nvPicPr>
+                    <pic:cNvPr id="431955081" name=""/>
+                    <pic:cNvPicPr/>
+                  </pic:nvPicPr>
+                  <pic:blipFill>
+                    <a:blip r:embed="rId22"/>
+                    <a:stretch>
+                      <a:fillRect/>
+                    </a:stretch>
+                  </pic:blipFill>
+                  <pic:spPr>
+                    <a:xfrm>
+                      <a:off x="0" y="0"/>
+                      <a:ext cx="5731510" cy="2195830"/>
+                    </a:xfrm>
+                    <a:prstGeom prst="rect">
+                      <a:avLst/>
+                    </a:prstGeom>
+                  </pic:spPr>
+                </pic:pic>
+              </a:graphicData>
+            </a:graphic>
+          </wp:inline>
+        </w:drawing>
+      </w:r>
+      <w:r>
+        <w:rPr>
+          <w:noProof/>
+        </w:rPr>
+        <w:drawing>
+          <wp:inline distT="0" distB="0" distL="0" distR="0" wp14:anchorId="1FEDFC58" wp14:editId="62A7C010">
+            <wp:extent cx="5731510" cy="2199005"/>
+            <wp:effectExtent l="0" t="0" r="2540" b="0"/>
+            <wp:docPr id="551936219" name="Picture 1"/>
+            <wp:cNvGraphicFramePr>
+              <a:graphicFrameLocks xmlns:a="http://schemas.openxmlformats.org/drawingml/2006/main" noChangeAspect="1"/>
+            </wp:cNvGraphicFramePr>
+            <a:graphic xmlns:a="http://schemas.openxmlformats.org/drawingml/2006/main">
+              <a:graphicData uri="http://schemas.openxmlformats.org/drawingml/2006/picture">
+                <pic:pic xmlns:pic="http://schemas.openxmlformats.org/drawingml/2006/picture">
+                  <pic:nvPicPr>
+                    <pic:cNvPr id="551936219" name=""/>
+                    <pic:cNvPicPr/>
+                  </pic:nvPicPr>
+                  <pic:blipFill>
+                    <a:blip r:embed="rId23"/>
+                    <a:stretch>
+                      <a:fillRect/>
+                    </a:stretch>
+                  </pic:blipFill>
+                  <pic:spPr>
+                    <a:xfrm>
+                      <a:off x="0" y="0"/>
+                      <a:ext cx="5731510" cy="2199005"/>
+                    </a:xfrm>
+                    <a:prstGeom prst="rect">
+                      <a:avLst/>
+                    </a:prstGeom>
+                  </pic:spPr>
+                </pic:pic>
+              </a:graphicData>
+            </a:graphic>
+          </wp:inline>
+        </w:drawing>
+      </w:r>
     </w:p>
     <w:p>
       <w:pPr>
@@ -1221,6 +1361,7 @@
         <w:rPr>
           <w:noProof/>
         </w:rPr>
+        <w:lastRenderedPageBreak/>
         <w:drawing>
           <wp:inline distT="0" distB="0" distL="0" distR="0" wp14:anchorId="524FF6E7" wp14:editId="52EA7664">
             <wp:extent cx="5731510" cy="685165"/>
@@ -1237,7 +1378,7 @@
                     <pic:cNvPicPr/>
                   </pic:nvPicPr>
                   <pic:blipFill>
-                    <a:blip r:embed="rId21"/>
+                    <a:blip r:embed="rId24"/>
                     <a:stretch>
                       <a:fillRect/>
                     </a:stretch>
@@ -1277,7 +1418,7 @@
                     <pic:cNvPicPr/>
                   </pic:nvPicPr>
                   <pic:blipFill>
-                    <a:blip r:embed="rId22"/>
+                    <a:blip r:embed="rId25"/>
                     <a:stretch>
                       <a:fillRect/>
                     </a:stretch>
@@ -1301,7 +1442,6 @@
         <w:rPr>
           <w:noProof/>
         </w:rPr>
-        <w:lastRenderedPageBreak/>
         <w:drawing>
           <wp:inline distT="0" distB="0" distL="0" distR="0" wp14:anchorId="309B0701" wp14:editId="46688A27">
             <wp:extent cx="4476750" cy="1971675"/>
@@ -1318,7 +1458,7 @@
                     <pic:cNvPicPr/>
                   </pic:nvPicPr>
                   <pic:blipFill>
-                    <a:blip r:embed="rId23"/>
+                    <a:blip r:embed="rId26"/>
                     <a:stretch>
                       <a:fillRect/>
                     </a:stretch>
@@ -1358,7 +1498,7 @@
                     <pic:cNvPicPr/>
                   </pic:nvPicPr>
                   <pic:blipFill>
-                    <a:blip r:embed="rId24"/>
+                    <a:blip r:embed="rId27"/>
                     <a:stretch>
                       <a:fillRect/>
                     </a:stretch>
@@ -1394,6 +1534,7 @@
           <w:szCs w:val="44"/>
           <w:u w:val="single"/>
         </w:rPr>
+        <w:lastRenderedPageBreak/>
         <w:t>Lab 10</w:t>
       </w:r>
     </w:p>
@@ -1427,7 +1568,7 @@
                     <pic:cNvPicPr/>
                   </pic:nvPicPr>
                   <pic:blipFill>
-                    <a:blip r:embed="rId25"/>
+                    <a:blip r:embed="rId28"/>
                     <a:stretch>
                       <a:fillRect/>
                     </a:stretch>
@@ -1468,7 +1609,7 @@
                     <pic:cNvPicPr/>
                   </pic:nvPicPr>
                   <pic:blipFill>
-                    <a:blip r:embed="rId26"/>
+                    <a:blip r:embed="rId29"/>
                     <a:stretch>
                       <a:fillRect/>
                     </a:stretch>
@@ -1519,7 +1660,7 @@
                     <pic:cNvPicPr/>
                   </pic:nvPicPr>
                   <pic:blipFill>
-                    <a:blip r:embed="rId27"/>
+                    <a:blip r:embed="rId30"/>
                     <a:stretch>
                       <a:fillRect/>
                     </a:stretch>
@@ -1559,7 +1700,7 @@
                     <pic:cNvPicPr/>
                   </pic:nvPicPr>
                   <pic:blipFill>
-                    <a:blip r:embed="rId28"/>
+                    <a:blip r:embed="rId31"/>
                     <a:stretch>
                       <a:fillRect/>
                     </a:stretch>
@@ -1600,7 +1741,7 @@
                     <pic:cNvPicPr/>
                   </pic:nvPicPr>
                   <pic:blipFill>
-                    <a:blip r:embed="rId29"/>
+                    <a:blip r:embed="rId32"/>
                     <a:stretch>
                       <a:fillRect/>
                     </a:stretch>
@@ -1640,7 +1781,7 @@
                     <pic:cNvPicPr/>
                   </pic:nvPicPr>
                   <pic:blipFill>
-                    <a:blip r:embed="rId30"/>
+                    <a:blip r:embed="rId33"/>
                     <a:stretch>
                       <a:fillRect/>
                     </a:stretch>

</xml_diff>